<commit_message>
re-do FR report for MSA with three (!) logos
</commit_message>
<xml_diff>
--- a/src/euphorie/client/docx/templates/oira_fr_msa.docx
+++ b/src/euphorie/client/docx/templates/oira_fr_msa.docx
@@ -153,7 +153,7 @@
                 <v:stroke joinstyle="miter"/>
                 <v:path gradientshapeok="t" o:connecttype="rect"/>
               </v:shapetype>
-              <v:shape id="Textfeld 2" o:spid="_x0000_s1026" type="#_x0000_t202" style="width:299pt;height:10.7pt;visibility:visible;mso-wrap-style:square;mso-left-percent:-10001;mso-top-percent:-10001;mso-position-horizontal:absolute;mso-position-horizontal-relative:char;mso-position-vertical:absolute;mso-position-vertical-relative:line;mso-left-percent:-10001;mso-top-percent:-10001;v-text-anchor:bottom" o:gfxdata="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" fillcolor="#d9d9d9" strokecolor="window">
+              <v:shape id="Textfeld 2" o:spid="_x0000_s1026" type="#_x0000_t202" style="width:299pt;height:10.7pt;visibility:visible;mso-wrap-style:square;mso-left-percent:-10001;mso-top-percent:-10001;mso-position-horizontal:absolute;mso-position-horizontal-relative:char;mso-position-vertical:absolute;mso-position-vertical-relative:line;mso-left-percent:-10001;mso-top-percent:-10001;v-text-anchor:bottom" o:gfxdata="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" fillcolor="#d9d9d9" strokecolor="window">
                 <v:textbox style="mso-fit-shape-to-text:t" inset="0,0,0,0">
                   <w:txbxContent>
                     <w:p>
@@ -251,7 +251,7 @@
           </mc:Choice>
           <mc:Fallback>
             <w:pict>
-              <v:shape w14:anchorId="68F29624" id="_x0000_s1027" type="#_x0000_t202" style="width:282.5pt;height:10.7pt;visibility:visible;mso-wrap-style:square;mso-left-percent:-10001;mso-top-percent:-10001;mso-position-horizontal:absolute;mso-position-horizontal-relative:char;mso-position-vertical:absolute;mso-position-vertical-relative:line;mso-left-percent:-10001;mso-top-percent:-10001;v-text-anchor:bottom" o:gfxdata="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" fillcolor="#d9d9d9" strokecolor="window">
+              <v:shape w14:anchorId="68F29624" id="_x0000_s1027" type="#_x0000_t202" style="width:282.5pt;height:10.7pt;visibility:visible;mso-wrap-style:square;mso-left-percent:-10001;mso-top-percent:-10001;mso-position-horizontal:absolute;mso-position-horizontal-relative:char;mso-position-vertical:absolute;mso-position-vertical-relative:line;mso-left-percent:-10001;mso-top-percent:-10001;v-text-anchor:bottom" o:gfxdata="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" fillcolor="#d9d9d9" strokecolor="window">
                 <v:textbox style="mso-fit-shape-to-text:t" inset="0,0,0,0">
                   <w:txbxContent>
                     <w:p>
@@ -349,7 +349,7 @@
           </mc:Choice>
           <mc:Fallback>
             <w:pict>
-              <v:shape w14:anchorId="14A6B695" id="_x0000_s1028" type="#_x0000_t202" style="width:120.5pt;height:16.15pt;visibility:visible;mso-wrap-style:square;mso-left-percent:-10001;mso-top-percent:-10001;mso-position-horizontal:absolute;mso-position-horizontal-relative:char;mso-position-vertical:absolute;mso-position-vertical-relative:line;mso-left-percent:-10001;mso-top-percent:-10001;v-text-anchor:bottom" o:gfxdata="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" fillcolor="#d9d9d9" strokecolor="window">
+              <v:shape w14:anchorId="14A6B695" id="_x0000_s1028" type="#_x0000_t202" style="width:120.5pt;height:16.15pt;visibility:visible;mso-wrap-style:square;mso-left-percent:-10001;mso-top-percent:-10001;mso-position-horizontal:absolute;mso-position-horizontal-relative:char;mso-position-vertical:absolute;mso-position-vertical-relative:line;mso-left-percent:-10001;mso-top-percent:-10001;v-text-anchor:bottom" o:gfxdata="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" fillcolor="#d9d9d9" strokecolor="window">
                 <v:textbox style="mso-fit-shape-to-text:t" inset="0,0,0,0">
                   <w:txbxContent>
                     <w:p>
@@ -935,256 +935,10 @@
         </w:rPr>
       </w:pPr>
     </w:p>
-    <w:p>
-      <w:pPr>
-        <w:rPr>
-          <w:rFonts w:ascii="CorpoS" w:hAnsi="CorpoS"/>
-          <w:sz w:val="2"/>
-          <w:szCs w:val="2"/>
-        </w:rPr>
-      </w:pPr>
-    </w:p>
-    <w:p>
-      <w:pPr>
-        <w:rPr>
-          <w:rFonts w:ascii="CorpoS" w:hAnsi="CorpoS"/>
-          <w:sz w:val="2"/>
-          <w:szCs w:val="2"/>
-        </w:rPr>
-      </w:pPr>
-    </w:p>
-    <w:p>
-      <w:pPr>
-        <w:rPr>
-          <w:rFonts w:ascii="CorpoS" w:hAnsi="CorpoS"/>
-          <w:sz w:val="2"/>
-          <w:szCs w:val="2"/>
-        </w:rPr>
-      </w:pPr>
-    </w:p>
-    <w:p>
-      <w:pPr>
-        <w:rPr>
-          <w:rFonts w:ascii="CorpoS" w:hAnsi="CorpoS"/>
-          <w:sz w:val="2"/>
-          <w:szCs w:val="2"/>
-        </w:rPr>
-      </w:pPr>
-    </w:p>
-    <w:p>
-      <w:pPr>
-        <w:rPr>
-          <w:rFonts w:ascii="CorpoS" w:hAnsi="CorpoS"/>
-          <w:sz w:val="2"/>
-          <w:szCs w:val="2"/>
-        </w:rPr>
-      </w:pPr>
-    </w:p>
-    <w:p>
-      <w:pPr>
-        <w:rPr>
-          <w:rFonts w:ascii="CorpoS" w:hAnsi="CorpoS"/>
-          <w:sz w:val="2"/>
-          <w:szCs w:val="2"/>
-        </w:rPr>
-      </w:pPr>
-    </w:p>
-    <w:p>
-      <w:pPr>
-        <w:rPr>
-          <w:rFonts w:ascii="CorpoS" w:hAnsi="CorpoS"/>
-          <w:sz w:val="2"/>
-          <w:szCs w:val="2"/>
-        </w:rPr>
-      </w:pPr>
-    </w:p>
-    <w:p>
-      <w:pPr>
-        <w:rPr>
-          <w:rFonts w:ascii="CorpoS" w:hAnsi="CorpoS"/>
-          <w:sz w:val="2"/>
-          <w:szCs w:val="2"/>
-        </w:rPr>
-      </w:pPr>
-    </w:p>
-    <w:p>
-      <w:pPr>
-        <w:rPr>
-          <w:rFonts w:ascii="CorpoS" w:hAnsi="CorpoS"/>
-          <w:sz w:val="2"/>
-          <w:szCs w:val="2"/>
-        </w:rPr>
-      </w:pPr>
-    </w:p>
-    <w:p>
-      <w:pPr>
-        <w:rPr>
-          <w:rFonts w:ascii="CorpoS" w:hAnsi="CorpoS"/>
-          <w:sz w:val="2"/>
-          <w:szCs w:val="2"/>
-        </w:rPr>
-      </w:pPr>
-    </w:p>
-    <w:p>
-      <w:pPr>
-        <w:rPr>
-          <w:rFonts w:ascii="CorpoS" w:hAnsi="CorpoS"/>
-          <w:sz w:val="2"/>
-          <w:szCs w:val="2"/>
-        </w:rPr>
-      </w:pPr>
-    </w:p>
-    <w:p>
-      <w:pPr>
-        <w:rPr>
-          <w:rFonts w:ascii="CorpoS" w:hAnsi="CorpoS"/>
-          <w:sz w:val="2"/>
-          <w:szCs w:val="2"/>
-        </w:rPr>
-      </w:pPr>
-    </w:p>
-    <w:p>
-      <w:pPr>
-        <w:rPr>
-          <w:rFonts w:ascii="CorpoS" w:hAnsi="CorpoS"/>
-          <w:sz w:val="2"/>
-          <w:szCs w:val="2"/>
-        </w:rPr>
-      </w:pPr>
-    </w:p>
-    <w:p>
-      <w:pPr>
-        <w:rPr>
-          <w:rFonts w:ascii="CorpoS" w:hAnsi="CorpoS"/>
-          <w:sz w:val="2"/>
-          <w:szCs w:val="2"/>
-        </w:rPr>
-      </w:pPr>
-    </w:p>
-    <w:p>
-      <w:pPr>
-        <w:rPr>
-          <w:rFonts w:ascii="CorpoS" w:hAnsi="CorpoS"/>
-          <w:sz w:val="2"/>
-          <w:szCs w:val="2"/>
-        </w:rPr>
-      </w:pPr>
-    </w:p>
-    <w:p>
-      <w:pPr>
-        <w:rPr>
-          <w:rFonts w:ascii="CorpoS" w:hAnsi="CorpoS"/>
-          <w:sz w:val="2"/>
-          <w:szCs w:val="2"/>
-        </w:rPr>
-      </w:pPr>
-    </w:p>
-    <w:p>
-      <w:pPr>
-        <w:rPr>
-          <w:rFonts w:ascii="CorpoS" w:hAnsi="CorpoS"/>
-          <w:sz w:val="2"/>
-          <w:szCs w:val="2"/>
-        </w:rPr>
-      </w:pPr>
-    </w:p>
-    <w:p>
-      <w:pPr>
-        <w:rPr>
-          <w:rFonts w:ascii="CorpoS" w:hAnsi="CorpoS"/>
-          <w:sz w:val="2"/>
-          <w:szCs w:val="2"/>
-        </w:rPr>
-      </w:pPr>
-    </w:p>
-    <w:p>
-      <w:pPr>
-        <w:rPr>
-          <w:rFonts w:ascii="CorpoS" w:hAnsi="CorpoS"/>
-          <w:sz w:val="2"/>
-          <w:szCs w:val="2"/>
-        </w:rPr>
-      </w:pPr>
-    </w:p>
-    <w:p>
-      <w:pPr>
-        <w:rPr>
-          <w:rFonts w:ascii="CorpoS" w:hAnsi="CorpoS"/>
-          <w:sz w:val="2"/>
-          <w:szCs w:val="2"/>
-        </w:rPr>
-      </w:pPr>
-    </w:p>
-    <w:p>
-      <w:pPr>
-        <w:rPr>
-          <w:rFonts w:ascii="CorpoS" w:hAnsi="CorpoS"/>
-          <w:sz w:val="2"/>
-          <w:szCs w:val="2"/>
-        </w:rPr>
-      </w:pPr>
-    </w:p>
-    <w:p>
-      <w:pPr>
-        <w:rPr>
-          <w:rFonts w:ascii="CorpoS" w:hAnsi="CorpoS"/>
-          <w:sz w:val="2"/>
-          <w:szCs w:val="2"/>
-        </w:rPr>
-      </w:pPr>
-    </w:p>
-    <w:p>
-      <w:pPr>
-        <w:rPr>
-          <w:rFonts w:ascii="CorpoS" w:hAnsi="CorpoS"/>
-          <w:sz w:val="2"/>
-          <w:szCs w:val="2"/>
-        </w:rPr>
-      </w:pPr>
-    </w:p>
-    <w:p>
-      <w:pPr>
-        <w:rPr>
-          <w:rFonts w:ascii="CorpoS" w:hAnsi="CorpoS"/>
-          <w:sz w:val="2"/>
-          <w:szCs w:val="2"/>
-        </w:rPr>
-      </w:pPr>
-    </w:p>
-    <w:p>
-      <w:pPr>
-        <w:rPr>
-          <w:rFonts w:ascii="CorpoS" w:hAnsi="CorpoS"/>
-          <w:sz w:val="2"/>
-          <w:szCs w:val="2"/>
-        </w:rPr>
-      </w:pPr>
-    </w:p>
-    <w:p>
-      <w:pPr>
-        <w:rPr>
-          <w:rFonts w:ascii="CorpoS" w:hAnsi="CorpoS"/>
-          <w:sz w:val="2"/>
-          <w:szCs w:val="2"/>
-        </w:rPr>
-      </w:pPr>
-    </w:p>
-    <w:p>
-      <w:pPr>
-        <w:rPr>
-          <w:rFonts w:ascii="CorpoS" w:hAnsi="CorpoS"/>
-          <w:sz w:val="2"/>
-          <w:szCs w:val="2"/>
-        </w:rPr>
-      </w:pPr>
-    </w:p>
     <w:sectPr>
-      <w:headerReference w:type="even" r:id="rId11"/>
-      <w:headerReference w:type="default" r:id="rId12"/>
-      <w:footerReference w:type="even" r:id="rId13"/>
-      <w:footerReference w:type="default" r:id="rId14"/>
-      <w:headerReference w:type="first" r:id="rId15"/>
-      <w:footerReference w:type="first" r:id="rId16"/>
+      <w:headerReference w:type="default" r:id="rId11"/>
+      <w:footerReference w:type="even" r:id="rId12"/>
+      <w:footerReference w:type="default" r:id="rId13"/>
       <w:pgSz w:w="16838" w:h="11906" w:orient="landscape"/>
       <w:pgMar w:top="1134" w:right="820" w:bottom="851" w:left="1418" w:header="709" w:footer="709" w:gutter="0"/>
       <w:cols w:space="708"/>
@@ -1281,7 +1035,7 @@
   <w:tbl>
     <w:tblPr>
       <w:tblStyle w:val="TableGrid"/>
-      <w:tblW w:w="0" w:type="auto"/>
+      <w:tblW w:w="14590" w:type="dxa"/>
       <w:tblBorders>
         <w:top w:val="none" w:sz="0" w:space="0" w:color="auto"/>
         <w:left w:val="none" w:sz="0" w:space="0" w:color="auto"/>
@@ -1293,14 +1047,14 @@
       <w:tblLook w:val="04A0" w:firstRow="1" w:lastRow="0" w:firstColumn="1" w:lastColumn="0" w:noHBand="0" w:noVBand="1"/>
     </w:tblPr>
     <w:tblGrid>
-      <w:gridCol w:w="2405"/>
-      <w:gridCol w:w="10348"/>
-      <w:gridCol w:w="1837"/>
+      <w:gridCol w:w="4253"/>
+      <w:gridCol w:w="6520"/>
+      <w:gridCol w:w="3817"/>
     </w:tblGrid>
     <w:tr>
       <w:tc>
         <w:tcPr>
-          <w:tcW w:w="2405" w:type="dxa"/>
+          <w:tcW w:w="4253" w:type="dxa"/>
         </w:tcPr>
         <w:p>
           <w:pPr>
@@ -1325,10 +1079,26 @@
               <w:szCs w:val="20"/>
             </w:rPr>
             <w:drawing>
-              <wp:inline distT="0" distB="0" distL="0" distR="0" wp14:anchorId="27A439DA" wp14:editId="676D70AD">
-                <wp:extent cx="1020725" cy="646870"/>
-                <wp:effectExtent l="0" t="0" r="0" b="1270"/>
-                <wp:docPr id="1" name="Picture 1" descr="A picture containing icon&#10;&#10;Description automatically generated"/>
+              <wp:anchor distT="0" distB="0" distL="114300" distR="114300" simplePos="0" relativeHeight="251659264" behindDoc="1" locked="0" layoutInCell="1" allowOverlap="1" wp14:anchorId="22F1DE64" wp14:editId="4BF315BA">
+                <wp:simplePos x="0" y="0"/>
+                <wp:positionH relativeFrom="column">
+                  <wp:posOffset>1350010</wp:posOffset>
+                </wp:positionH>
+                <wp:positionV relativeFrom="paragraph">
+                  <wp:posOffset>79375</wp:posOffset>
+                </wp:positionV>
+                <wp:extent cx="1109345" cy="502920"/>
+                <wp:effectExtent l="0" t="0" r="0" b="0"/>
+                <wp:wrapTight wrapText="bothSides">
+                  <wp:wrapPolygon edited="0">
+                    <wp:start x="0" y="0"/>
+                    <wp:lineTo x="0" y="20455"/>
+                    <wp:lineTo x="21143" y="20455"/>
+                    <wp:lineTo x="21143" y="0"/>
+                    <wp:lineTo x="0" y="0"/>
+                  </wp:wrapPolygon>
+                </wp:wrapTight>
+                <wp:docPr id="2" name="Picture 2" descr="A picture containing drawing&#10;&#10;Description automatically generated"/>
                 <wp:cNvGraphicFramePr>
                   <a:graphicFrameLocks xmlns:a="http://schemas.openxmlformats.org/drawingml/2006/main" noChangeAspect="1"/>
                 </wp:cNvGraphicFramePr>
@@ -1336,7 +1106,7 @@
                   <a:graphicData uri="http://schemas.openxmlformats.org/drawingml/2006/picture">
                     <pic:pic xmlns:pic="http://schemas.openxmlformats.org/drawingml/2006/picture">
                       <pic:nvPicPr>
-                        <pic:cNvPr id="1" name="Picture 1" descr="A picture containing icon&#10;&#10;Description automatically generated"/>
+                        <pic:cNvPr id="2" name="logoCNAMTS.jpg"/>
                         <pic:cNvPicPr/>
                       </pic:nvPicPr>
                       <pic:blipFill>
@@ -1354,7 +1124,7 @@
                       <pic:spPr>
                         <a:xfrm>
                           <a:off x="0" y="0"/>
-                          <a:ext cx="1051268" cy="666226"/>
+                          <a:ext cx="1109345" cy="502920"/>
                         </a:xfrm>
                         <a:prstGeom prst="rect">
                           <a:avLst/>
@@ -1363,14 +1133,94 @@
                     </pic:pic>
                   </a:graphicData>
                 </a:graphic>
-              </wp:inline>
+                <wp14:sizeRelH relativeFrom="margin">
+                  <wp14:pctWidth>0</wp14:pctWidth>
+                </wp14:sizeRelH>
+                <wp14:sizeRelV relativeFrom="margin">
+                  <wp14:pctHeight>0</wp14:pctHeight>
+                </wp14:sizeRelV>
+              </wp:anchor>
             </w:drawing>
+          </w:r>
+          <w:r>
+            <w:rPr>
+              <w:rFonts w:ascii="CorpoS" w:hAnsi="CorpoS"/>
+              <w:noProof/>
+              <w:sz w:val="20"/>
+              <w:lang w:val="fr-FR" w:eastAsia="fr-FR"/>
+            </w:rPr>
+            <w:drawing>
+              <wp:anchor distT="0" distB="0" distL="114300" distR="114300" simplePos="0" relativeHeight="251660288" behindDoc="1" locked="0" layoutInCell="1" allowOverlap="1" wp14:anchorId="56768668" wp14:editId="0246DA15">
+                <wp:simplePos x="0" y="0"/>
+                <wp:positionH relativeFrom="column">
+                  <wp:posOffset>10795</wp:posOffset>
+                </wp:positionH>
+                <wp:positionV relativeFrom="paragraph">
+                  <wp:posOffset>0</wp:posOffset>
+                </wp:positionV>
+                <wp:extent cx="1191260" cy="633730"/>
+                <wp:effectExtent l="0" t="0" r="8890" b="0"/>
+                <wp:wrapTight wrapText="bothSides">
+                  <wp:wrapPolygon edited="0">
+                    <wp:start x="0" y="0"/>
+                    <wp:lineTo x="0" y="20778"/>
+                    <wp:lineTo x="21416" y="20778"/>
+                    <wp:lineTo x="21416" y="0"/>
+                    <wp:lineTo x="0" y="0"/>
+                  </wp:wrapPolygon>
+                </wp:wrapTight>
+                <wp:docPr id="9" name="Picture 9"/>
+                <wp:cNvGraphicFramePr>
+                  <a:graphicFrameLocks xmlns:a="http://schemas.openxmlformats.org/drawingml/2006/main" noChangeAspect="1"/>
+                </wp:cNvGraphicFramePr>
+                <a:graphic xmlns:a="http://schemas.openxmlformats.org/drawingml/2006/main">
+                  <a:graphicData uri="http://schemas.openxmlformats.org/drawingml/2006/picture">
+                    <pic:pic xmlns:pic="http://schemas.openxmlformats.org/drawingml/2006/picture">
+                      <pic:nvPicPr>
+                        <pic:cNvPr id="9" name="INRS.jpg"/>
+                        <pic:cNvPicPr/>
+                      </pic:nvPicPr>
+                      <pic:blipFill>
+                        <a:blip r:embed="rId2">
+                          <a:extLst>
+                            <a:ext uri="{28A0092B-C50C-407E-A947-70E740481C1C}">
+                              <a14:useLocalDpi xmlns:a14="http://schemas.microsoft.com/office/drawing/2010/main" val="0"/>
+                            </a:ext>
+                          </a:extLst>
+                        </a:blip>
+                        <a:stretch>
+                          <a:fillRect/>
+                        </a:stretch>
+                      </pic:blipFill>
+                      <pic:spPr>
+                        <a:xfrm>
+                          <a:off x="0" y="0"/>
+                          <a:ext cx="1191260" cy="633730"/>
+                        </a:xfrm>
+                        <a:prstGeom prst="rect">
+                          <a:avLst/>
+                        </a:prstGeom>
+                      </pic:spPr>
+                    </pic:pic>
+                  </a:graphicData>
+                </a:graphic>
+              </wp:anchor>
+            </w:drawing>
+          </w:r>
+          <w:r>
+            <w:rPr>
+              <w:rFonts w:ascii="CorpoS" w:hAnsi="CorpoS"/>
+              <w:noProof/>
+              <w:sz w:val="20"/>
+              <w:lang w:val="fr-FR" w:eastAsia="fr-FR"/>
+            </w:rPr>
+            <w:t xml:space="preserve"> </w:t>
           </w:r>
         </w:p>
       </w:tc>
       <w:tc>
         <w:tcPr>
-          <w:tcW w:w="10348" w:type="dxa"/>
+          <w:tcW w:w="6520" w:type="dxa"/>
           <w:vAlign w:val="bottom"/>
         </w:tcPr>
         <w:p>
@@ -1393,9 +1243,180 @@
       </w:tc>
       <w:tc>
         <w:tcPr>
-          <w:tcW w:w="1837" w:type="dxa"/>
+          <w:tcW w:w="3817" w:type="dxa"/>
           <w:vAlign w:val="bottom"/>
         </w:tcPr>
+        <w:tbl>
+          <w:tblPr>
+            <w:tblStyle w:val="TableGrid"/>
+            <w:tblW w:w="0" w:type="auto"/>
+            <w:tblBorders>
+              <w:top w:val="none" w:sz="0" w:space="0" w:color="auto"/>
+              <w:left w:val="none" w:sz="0" w:space="0" w:color="auto"/>
+              <w:bottom w:val="none" w:sz="0" w:space="0" w:color="auto"/>
+              <w:right w:val="none" w:sz="0" w:space="0" w:color="auto"/>
+              <w:insideH w:val="none" w:sz="0" w:space="0" w:color="auto"/>
+              <w:insideV w:val="none" w:sz="0" w:space="0" w:color="auto"/>
+            </w:tblBorders>
+            <w:tblLook w:val="04A0" w:firstRow="1" w:lastRow="0" w:firstColumn="1" w:lastColumn="0" w:noHBand="0" w:noVBand="1"/>
+          </w:tblPr>
+          <w:tblGrid>
+            <w:gridCol w:w="1795"/>
+            <w:gridCol w:w="1796"/>
+          </w:tblGrid>
+          <w:tr>
+            <w:tc>
+              <w:tcPr>
+                <w:tcW w:w="1795" w:type="dxa"/>
+              </w:tcPr>
+              <w:p>
+                <w:pPr>
+                  <w:pStyle w:val="Footer"/>
+                  <w:tabs>
+                    <w:tab w:val="clear" w:pos="4536"/>
+                    <w:tab w:val="clear" w:pos="9072"/>
+                    <w:tab w:val="left" w:pos="5670"/>
+                    <w:tab w:val="left" w:pos="13892"/>
+                  </w:tabs>
+                  <w:jc w:val="right"/>
+                  <w:rPr>
+                    <w:rFonts w:ascii="Daimler CS Light" w:hAnsi="Daimler CS Light"/>
+                    <w:sz w:val="20"/>
+                    <w:szCs w:val="20"/>
+                  </w:rPr>
+                </w:pPr>
+              </w:p>
+            </w:tc>
+            <w:tc>
+              <w:tcPr>
+                <w:tcW w:w="1796" w:type="dxa"/>
+                <w:vAlign w:val="bottom"/>
+              </w:tcPr>
+              <w:p>
+                <w:pPr>
+                  <w:pStyle w:val="Footer"/>
+                  <w:tabs>
+                    <w:tab w:val="clear" w:pos="4536"/>
+                    <w:tab w:val="clear" w:pos="9072"/>
+                    <w:tab w:val="left" w:pos="5670"/>
+                    <w:tab w:val="left" w:pos="13892"/>
+                  </w:tabs>
+                  <w:jc w:val="right"/>
+                  <w:rPr>
+                    <w:rFonts w:ascii="Daimler CS Light" w:hAnsi="Daimler CS Light"/>
+                    <w:sz w:val="20"/>
+                    <w:szCs w:val="20"/>
+                  </w:rPr>
+                </w:pPr>
+                <w:r>
+                  <w:rPr>
+                    <w:rFonts w:ascii="Daimler CS Light" w:hAnsi="Daimler CS Light"/>
+                    <w:sz w:val="20"/>
+                    <w:szCs w:val="20"/>
+                  </w:rPr>
+                  <w:fldChar w:fldCharType="begin"/>
+                </w:r>
+                <w:r>
+                  <w:rPr>
+                    <w:rFonts w:ascii="Daimler CS Light" w:hAnsi="Daimler CS Light"/>
+                    <w:sz w:val="20"/>
+                    <w:szCs w:val="20"/>
+                  </w:rPr>
+                  <w:instrText>PAGE   \* MERGEFORMAT</w:instrText>
+                </w:r>
+                <w:r>
+                  <w:rPr>
+                    <w:rFonts w:ascii="Daimler CS Light" w:hAnsi="Daimler CS Light"/>
+                    <w:sz w:val="20"/>
+                    <w:szCs w:val="20"/>
+                  </w:rPr>
+                  <w:fldChar w:fldCharType="separate"/>
+                </w:r>
+                <w:r>
+                  <w:rPr>
+                    <w:rFonts w:ascii="Daimler CS Light" w:hAnsi="Daimler CS Light"/>
+                    <w:sz w:val="20"/>
+                    <w:szCs w:val="20"/>
+                  </w:rPr>
+                  <w:t>1</w:t>
+                </w:r>
+                <w:r>
+                  <w:rPr>
+                    <w:rFonts w:ascii="Daimler CS Light" w:hAnsi="Daimler CS Light"/>
+                    <w:sz w:val="20"/>
+                    <w:szCs w:val="20"/>
+                  </w:rPr>
+                  <w:fldChar w:fldCharType="end"/>
+                </w:r>
+                <w:r>
+                  <w:rPr>
+                    <w:rFonts w:ascii="Daimler CS Light" w:hAnsi="Daimler CS Light"/>
+                    <w:sz w:val="20"/>
+                    <w:szCs w:val="20"/>
+                  </w:rPr>
+                  <w:t xml:space="preserve"> </w:t>
+                </w:r>
+                <w:r>
+                  <w:rPr>
+                    <w:rFonts w:ascii="Daimler CS Light" w:hAnsi="Daimler CS Light"/>
+                    <w:sz w:val="20"/>
+                    <w:szCs w:val="20"/>
+                  </w:rPr>
+                  <w:t>sur</w:t>
+                </w:r>
+                <w:r>
+                  <w:rPr>
+                    <w:rFonts w:ascii="Daimler CS Light" w:hAnsi="Daimler CS Light"/>
+                    <w:sz w:val="20"/>
+                    <w:szCs w:val="20"/>
+                  </w:rPr>
+                  <w:t xml:space="preserve"> </w:t>
+                </w:r>
+                <w:r>
+                  <w:rPr>
+                    <w:rFonts w:ascii="Daimler CS Light" w:hAnsi="Daimler CS Light"/>
+                    <w:sz w:val="20"/>
+                    <w:szCs w:val="20"/>
+                  </w:rPr>
+                  <w:fldChar w:fldCharType="begin"/>
+                </w:r>
+                <w:r>
+                  <w:rPr>
+                    <w:rFonts w:ascii="Daimler CS Light" w:hAnsi="Daimler CS Light"/>
+                    <w:sz w:val="20"/>
+                    <w:szCs w:val="20"/>
+                  </w:rPr>
+                  <w:instrText xml:space="preserve"> NUMPAGES   \* MERGEFORMAT </w:instrText>
+                </w:r>
+                <w:r>
+                  <w:rPr>
+                    <w:rFonts w:ascii="Daimler CS Light" w:hAnsi="Daimler CS Light"/>
+                    <w:sz w:val="20"/>
+                    <w:szCs w:val="20"/>
+                  </w:rPr>
+                  <w:fldChar w:fldCharType="separate"/>
+                </w:r>
+                <w:r>
+                  <w:rPr>
+                    <w:rFonts w:ascii="Daimler CS Light" w:hAnsi="Daimler CS Light"/>
+                    <w:sz w:val="20"/>
+                    <w:szCs w:val="20"/>
+                  </w:rPr>
+                  <w:t>1</w:t>
+                </w:r>
+                <w:r>
+                  <w:rPr>
+                    <w:rFonts w:ascii="Daimler CS Light" w:hAnsi="Daimler CS Light"/>
+                    <w:noProof/>
+                    <w:sz w:val="20"/>
+                    <w:szCs w:val="20"/>
+                  </w:rPr>
+                  <w:fldChar w:fldCharType="end"/>
+                </w:r>
+              </w:p>
+            </w:tc>
+          </w:tr>
+        </w:tbl>
         <w:p>
           <w:pPr>
             <w:pStyle w:val="Footer"/>
@@ -1415,109 +1436,72 @@
           <w:r>
             <w:rPr>
               <w:rFonts w:ascii="Daimler CS Light" w:hAnsi="Daimler CS Light"/>
-              <w:sz w:val="20"/>
-              <w:szCs w:val="20"/>
-            </w:rPr>
-            <w:fldChar w:fldCharType="begin"/>
-          </w:r>
-          <w:r>
-            <w:rPr>
-              <w:rFonts w:ascii="Daimler CS Light" w:hAnsi="Daimler CS Light"/>
-              <w:sz w:val="20"/>
-              <w:szCs w:val="20"/>
-            </w:rPr>
-            <w:instrText>PAGE   \* MERGEFORMAT</w:instrText>
-          </w:r>
-          <w:r>
-            <w:rPr>
-              <w:rFonts w:ascii="Daimler CS Light" w:hAnsi="Daimler CS Light"/>
-              <w:sz w:val="20"/>
-              <w:szCs w:val="20"/>
-            </w:rPr>
-            <w:fldChar w:fldCharType="separate"/>
-          </w:r>
-          <w:r>
-            <w:rPr>
-              <w:rFonts w:ascii="Daimler CS Light" w:hAnsi="Daimler CS Light"/>
-              <w:sz w:val="20"/>
-              <w:szCs w:val="20"/>
-            </w:rPr>
-            <w:t>1</w:t>
-          </w:r>
-          <w:r>
-            <w:rPr>
-              <w:rFonts w:ascii="Daimler CS Light" w:hAnsi="Daimler CS Light"/>
-              <w:sz w:val="20"/>
-              <w:szCs w:val="20"/>
-            </w:rPr>
-            <w:fldChar w:fldCharType="end"/>
-          </w:r>
-          <w:r>
-            <w:rPr>
-              <w:rFonts w:ascii="Daimler CS Light" w:hAnsi="Daimler CS Light"/>
-              <w:sz w:val="20"/>
-              <w:szCs w:val="20"/>
-            </w:rPr>
-            <w:t xml:space="preserve"> </w:t>
-          </w:r>
-          <w:proofErr w:type="spellStart"/>
-          <w:r>
-            <w:rPr>
-              <w:rFonts w:ascii="Daimler CS Light" w:hAnsi="Daimler CS Light"/>
-              <w:sz w:val="20"/>
-              <w:szCs w:val="20"/>
-            </w:rPr>
-            <w:t>sur</w:t>
-          </w:r>
-          <w:proofErr w:type="spellEnd"/>
-          <w:r>
-            <w:rPr>
-              <w:rFonts w:ascii="Daimler CS Light" w:hAnsi="Daimler CS Light"/>
-              <w:sz w:val="20"/>
-              <w:szCs w:val="20"/>
-            </w:rPr>
-            <w:t xml:space="preserve"> </w:t>
-          </w:r>
-          <w:r>
-            <w:rPr>
-              <w:rFonts w:ascii="Daimler CS Light" w:hAnsi="Daimler CS Light"/>
-              <w:sz w:val="20"/>
-              <w:szCs w:val="20"/>
-            </w:rPr>
-            <w:fldChar w:fldCharType="begin"/>
-          </w:r>
-          <w:r>
-            <w:rPr>
-              <w:rFonts w:ascii="Daimler CS Light" w:hAnsi="Daimler CS Light"/>
-              <w:sz w:val="20"/>
-              <w:szCs w:val="20"/>
-            </w:rPr>
-            <w:instrText xml:space="preserve"> NUMPAGES   \* MERGEFORMAT </w:instrText>
-          </w:r>
-          <w:r>
-            <w:rPr>
-              <w:rFonts w:ascii="Daimler CS Light" w:hAnsi="Daimler CS Light"/>
-              <w:sz w:val="20"/>
-              <w:szCs w:val="20"/>
-            </w:rPr>
-            <w:fldChar w:fldCharType="separate"/>
-          </w:r>
-          <w:r>
-            <w:rPr>
-              <w:rFonts w:ascii="Daimler CS Light" w:hAnsi="Daimler CS Light"/>
-              <w:sz w:val="20"/>
-              <w:szCs w:val="20"/>
-            </w:rPr>
-            <w:t>3</w:t>
-          </w:r>
-          <w:r>
-            <w:rPr>
-              <w:rFonts w:ascii="Daimler CS Light" w:hAnsi="Daimler CS Light"/>
               <w:noProof/>
               <w:sz w:val="20"/>
               <w:szCs w:val="20"/>
             </w:rPr>
-            <w:fldChar w:fldCharType="end"/>
+            <w:drawing>
+              <wp:anchor distT="0" distB="0" distL="114300" distR="114300" simplePos="0" relativeHeight="251661312" behindDoc="0" locked="0" layoutInCell="1" allowOverlap="1" wp14:anchorId="2D7724F5" wp14:editId="2DB1D9FB">
+                <wp:simplePos x="0" y="0"/>
+                <wp:positionH relativeFrom="column">
+                  <wp:posOffset>193040</wp:posOffset>
+                </wp:positionH>
+                <wp:positionV relativeFrom="paragraph">
+                  <wp:posOffset>-586740</wp:posOffset>
+                </wp:positionV>
+                <wp:extent cx="1271905" cy="508635"/>
+                <wp:effectExtent l="0" t="0" r="4445" b="5715"/>
+                <wp:wrapNone/>
+                <wp:docPr id="1" name="Picture 1"/>
+                <wp:cNvGraphicFramePr>
+                  <a:graphicFrameLocks xmlns:a="http://schemas.openxmlformats.org/drawingml/2006/main" noChangeAspect="1"/>
+                </wp:cNvGraphicFramePr>
+                <a:graphic xmlns:a="http://schemas.openxmlformats.org/drawingml/2006/main">
+                  <a:graphicData uri="http://schemas.openxmlformats.org/drawingml/2006/picture">
+                    <pic:pic xmlns:pic="http://schemas.openxmlformats.org/drawingml/2006/picture">
+                      <pic:nvPicPr>
+                        <pic:cNvPr id="1" name="Picture 1"/>
+                        <pic:cNvPicPr/>
+                      </pic:nvPicPr>
+                      <pic:blipFill rotWithShape="1">
+                        <a:blip r:embed="rId3">
+                          <a:extLst>
+                            <a:ext uri="{28A0092B-C50C-407E-A947-70E740481C1C}">
+                              <a14:useLocalDpi xmlns:a14="http://schemas.microsoft.com/office/drawing/2010/main" val="0"/>
+                            </a:ext>
+                          </a:extLst>
+                        </a:blip>
+                        <a:srcRect t="18065" b="18744"/>
+                        <a:stretch/>
+                      </pic:blipFill>
+                      <pic:spPr bwMode="auto">
+                        <a:xfrm>
+                          <a:off x="0" y="0"/>
+                          <a:ext cx="1271905" cy="508635"/>
+                        </a:xfrm>
+                        <a:prstGeom prst="rect">
+                          <a:avLst/>
+                        </a:prstGeom>
+                        <a:ln>
+                          <a:noFill/>
+                        </a:ln>
+                        <a:extLst>
+                          <a:ext uri="{53640926-AAD7-44D8-BBD7-CCE9431645EC}">
+                            <a14:shadowObscured xmlns:a14="http://schemas.microsoft.com/office/drawing/2010/main"/>
+                          </a:ext>
+                        </a:extLst>
+                      </pic:spPr>
+                    </pic:pic>
+                  </a:graphicData>
+                </a:graphic>
+                <wp14:sizeRelH relativeFrom="margin">
+                  <wp14:pctWidth>0</wp14:pctWidth>
+                </wp14:sizeRelH>
+                <wp14:sizeRelV relativeFrom="margin">
+                  <wp14:pctHeight>0</wp14:pctHeight>
+                </wp14:sizeRelV>
+              </wp:anchor>
+            </w:drawing>
           </w:r>
         </w:p>
       </w:tc>
@@ -1542,16 +1526,6 @@
 </w:ftr>
 </file>
 
-<file path=word/footer3.xml><?xml version="1.0" encoding="utf-8"?>
-<w:ftr xmlns:wpc="http://schemas.microsoft.com/office/word/2010/wordprocessingCanvas" xmlns:cx="http://schemas.microsoft.com/office/drawing/2014/chartex" xmlns:cx1="http://schemas.microsoft.com/office/drawing/2015/9/8/chartex" xmlns:cx2="http://schemas.microsoft.com/office/drawing/2015/10/21/chartex" xmlns:cx3="http://schemas.microsoft.com/office/drawing/2016/5/9/chartex" xmlns:cx4="http://schemas.microsoft.com/office/drawing/2016/5/10/chartex" xmlns:cx5="http://schemas.microsoft.com/office/drawing/2016/5/11/chartex" xmlns:cx6="http://schemas.microsoft.com/office/drawing/2016/5/12/chartex" xmlns:cx7="http://schemas.microsoft.com/office/drawing/2016/5/13/chartex" xmlns:cx8="http://schemas.microsoft.com/office/drawing/2016/5/14/chartex" xmlns:mc="http://schemas.openxmlformats.org/markup-compatibility/2006" xmlns:aink="http://schemas.microsoft.com/office/drawing/2016/ink" xmlns:am3d="http://schemas.microsoft.com/office/drawing/2017/model3d" xmlns:o="urn:schemas-microsoft-com:office:office" xmlns:r="http://schemas.openxmlformats.org/officeDocument/2006/relationships" xmlns:m="http://schemas.openxmlformats.org/officeDocument/2006/math" xmlns:v="urn:schemas-microsoft-com:vml" xmlns:wp14="http://schemas.microsoft.com/office/word/2010/wordprocessingDrawing" xmlns:wp="http://schemas.openxmlformats.org/drawingml/2006/wordprocessingDrawing" xmlns:w10="urn:schemas-microsoft-com:office:word" xmlns:w="http://schemas.openxmlformats.org/wordprocessingml/2006/main" xmlns:w14="http://schemas.microsoft.com/office/word/2010/wordml" xmlns:w15="http://schemas.microsoft.com/office/word/2012/wordml" xmlns:w16cex="http://schemas.microsoft.com/office/word/2018/wordml/cex" xmlns:w16cid="http://schemas.microsoft.com/office/word/2016/wordml/cid" xmlns:w16="http://schemas.microsoft.com/office/word/2018/wordml" xmlns:w16sdtdh="http://schemas.microsoft.com/office/word/2020/wordml/sdtdatahash" xmlns:w16se="http://schemas.microsoft.com/office/word/2015/wordml/symex" xmlns:wpg="http://schemas.microsoft.com/office/word/2010/wordprocessingGroup" xmlns:wpi="http://schemas.microsoft.com/office/word/2010/wordprocessingInk" xmlns:wne="http://schemas.microsoft.com/office/word/2006/wordml" xmlns:wps="http://schemas.microsoft.com/office/word/2010/wordprocessingShape" mc:Ignorable="w14 w15 w16se w16cid w16 w16cex w16sdtdh wp14">
-  <w:p>
-    <w:pPr>
-      <w:pStyle w:val="Footer"/>
-    </w:pPr>
-  </w:p>
-</w:ftr>
-</file>
-
 <file path=word/footnotes.xml><?xml version="1.0" encoding="utf-8"?>
 <w:footnotes xmlns:wpc="http://schemas.microsoft.com/office/word/2010/wordprocessingCanvas" xmlns:cx="http://schemas.microsoft.com/office/drawing/2014/chartex" xmlns:cx1="http://schemas.microsoft.com/office/drawing/2015/9/8/chartex" xmlns:cx2="http://schemas.microsoft.com/office/drawing/2015/10/21/chartex" xmlns:cx3="http://schemas.microsoft.com/office/drawing/2016/5/9/chartex" xmlns:cx4="http://schemas.microsoft.com/office/drawing/2016/5/10/chartex" xmlns:cx5="http://schemas.microsoft.com/office/drawing/2016/5/11/chartex" xmlns:cx6="http://schemas.microsoft.com/office/drawing/2016/5/12/chartex" xmlns:cx7="http://schemas.microsoft.com/office/drawing/2016/5/13/chartex" xmlns:cx8="http://schemas.microsoft.com/office/drawing/2016/5/14/chartex" xmlns:mc="http://schemas.openxmlformats.org/markup-compatibility/2006" xmlns:aink="http://schemas.microsoft.com/office/drawing/2016/ink" xmlns:am3d="http://schemas.microsoft.com/office/drawing/2017/model3d" xmlns:o="urn:schemas-microsoft-com:office:office" xmlns:r="http://schemas.openxmlformats.org/officeDocument/2006/relationships" xmlns:m="http://schemas.openxmlformats.org/officeDocument/2006/math" xmlns:v="urn:schemas-microsoft-com:vml" xmlns:wp14="http://schemas.microsoft.com/office/word/2010/wordprocessingDrawing" xmlns:wp="http://schemas.openxmlformats.org/drawingml/2006/wordprocessingDrawing" xmlns:w10="urn:schemas-microsoft-com:office:word" xmlns:w="http://schemas.openxmlformats.org/wordprocessingml/2006/main" xmlns:w14="http://schemas.microsoft.com/office/word/2010/wordml" xmlns:w15="http://schemas.microsoft.com/office/word/2012/wordml" xmlns:w16cex="http://schemas.microsoft.com/office/word/2018/wordml/cex" xmlns:w16cid="http://schemas.microsoft.com/office/word/2016/wordml/cid" xmlns:w16="http://schemas.microsoft.com/office/word/2018/wordml" xmlns:w16sdtdh="http://schemas.microsoft.com/office/word/2020/wordml/sdtdatahash" xmlns:w16se="http://schemas.microsoft.com/office/word/2015/wordml/symex" xmlns:wpg="http://schemas.microsoft.com/office/word/2010/wordprocessingGroup" xmlns:wpi="http://schemas.microsoft.com/office/word/2010/wordprocessingInk" xmlns:wne="http://schemas.microsoft.com/office/word/2006/wordml" xmlns:wps="http://schemas.microsoft.com/office/word/2010/wordprocessingShape" mc:Ignorable="w14 w15 w16se w16cid w16 w16cex w16sdtdh wp14">
   <w:footnote w:type="separator" w:id="-1">
@@ -1578,16 +1552,6 @@
 </file>
 
 <file path=word/header1.xml><?xml version="1.0" encoding="utf-8"?>
-<w:hdr xmlns:wpc="http://schemas.microsoft.com/office/word/2010/wordprocessingCanvas" xmlns:cx="http://schemas.microsoft.com/office/drawing/2014/chartex" xmlns:cx1="http://schemas.microsoft.com/office/drawing/2015/9/8/chartex" xmlns:cx2="http://schemas.microsoft.com/office/drawing/2015/10/21/chartex" xmlns:cx3="http://schemas.microsoft.com/office/drawing/2016/5/9/chartex" xmlns:cx4="http://schemas.microsoft.com/office/drawing/2016/5/10/chartex" xmlns:cx5="http://schemas.microsoft.com/office/drawing/2016/5/11/chartex" xmlns:cx6="http://schemas.microsoft.com/office/drawing/2016/5/12/chartex" xmlns:cx7="http://schemas.microsoft.com/office/drawing/2016/5/13/chartex" xmlns:cx8="http://schemas.microsoft.com/office/drawing/2016/5/14/chartex" xmlns:mc="http://schemas.openxmlformats.org/markup-compatibility/2006" xmlns:aink="http://schemas.microsoft.com/office/drawing/2016/ink" xmlns:am3d="http://schemas.microsoft.com/office/drawing/2017/model3d" xmlns:o="urn:schemas-microsoft-com:office:office" xmlns:r="http://schemas.openxmlformats.org/officeDocument/2006/relationships" xmlns:m="http://schemas.openxmlformats.org/officeDocument/2006/math" xmlns:v="urn:schemas-microsoft-com:vml" xmlns:wp14="http://schemas.microsoft.com/office/word/2010/wordprocessingDrawing" xmlns:wp="http://schemas.openxmlformats.org/drawingml/2006/wordprocessingDrawing" xmlns:w10="urn:schemas-microsoft-com:office:word" xmlns:w="http://schemas.openxmlformats.org/wordprocessingml/2006/main" xmlns:w14="http://schemas.microsoft.com/office/word/2010/wordml" xmlns:w15="http://schemas.microsoft.com/office/word/2012/wordml" xmlns:w16cex="http://schemas.microsoft.com/office/word/2018/wordml/cex" xmlns:w16cid="http://schemas.microsoft.com/office/word/2016/wordml/cid" xmlns:w16="http://schemas.microsoft.com/office/word/2018/wordml" xmlns:w16sdtdh="http://schemas.microsoft.com/office/word/2020/wordml/sdtdatahash" xmlns:w16se="http://schemas.microsoft.com/office/word/2015/wordml/symex" xmlns:wpg="http://schemas.microsoft.com/office/word/2010/wordprocessingGroup" xmlns:wpi="http://schemas.microsoft.com/office/word/2010/wordprocessingInk" xmlns:wne="http://schemas.microsoft.com/office/word/2006/wordml" xmlns:wps="http://schemas.microsoft.com/office/word/2010/wordprocessingShape" mc:Ignorable="w14 w15 w16se w16cid w16 w16cex w16sdtdh wp14">
-  <w:p>
-    <w:pPr>
-      <w:pStyle w:val="Header"/>
-    </w:pPr>
-  </w:p>
-</w:hdr>
-</file>
-
-<file path=word/header2.xml><?xml version="1.0" encoding="utf-8"?>
 <w:hdr xmlns:wpc="http://schemas.microsoft.com/office/word/2010/wordprocessingCanvas" xmlns:cx="http://schemas.microsoft.com/office/drawing/2014/chartex" xmlns:cx1="http://schemas.microsoft.com/office/drawing/2015/9/8/chartex" xmlns:cx2="http://schemas.microsoft.com/office/drawing/2015/10/21/chartex" xmlns:cx3="http://schemas.microsoft.com/office/drawing/2016/5/9/chartex" xmlns:cx4="http://schemas.microsoft.com/office/drawing/2016/5/10/chartex" xmlns:cx5="http://schemas.microsoft.com/office/drawing/2016/5/11/chartex" xmlns:cx6="http://schemas.microsoft.com/office/drawing/2016/5/12/chartex" xmlns:cx7="http://schemas.microsoft.com/office/drawing/2016/5/13/chartex" xmlns:cx8="http://schemas.microsoft.com/office/drawing/2016/5/14/chartex" xmlns:mc="http://schemas.openxmlformats.org/markup-compatibility/2006" xmlns:aink="http://schemas.microsoft.com/office/drawing/2016/ink" xmlns:am3d="http://schemas.microsoft.com/office/drawing/2017/model3d" xmlns:o="urn:schemas-microsoft-com:office:office" xmlns:r="http://schemas.openxmlformats.org/officeDocument/2006/relationships" xmlns:m="http://schemas.openxmlformats.org/officeDocument/2006/math" xmlns:v="urn:schemas-microsoft-com:vml" xmlns:wp14="http://schemas.microsoft.com/office/word/2010/wordprocessingDrawing" xmlns:wp="http://schemas.openxmlformats.org/drawingml/2006/wordprocessingDrawing" xmlns:w10="urn:schemas-microsoft-com:office:word" xmlns:w="http://schemas.openxmlformats.org/wordprocessingml/2006/main" xmlns:w14="http://schemas.microsoft.com/office/word/2010/wordml" xmlns:w15="http://schemas.microsoft.com/office/word/2012/wordml" xmlns:w16cex="http://schemas.microsoft.com/office/word/2018/wordml/cex" xmlns:w16cid="http://schemas.microsoft.com/office/word/2016/wordml/cid" xmlns:w16="http://schemas.microsoft.com/office/word/2018/wordml" xmlns:w16sdtdh="http://schemas.microsoft.com/office/word/2020/wordml/sdtdatahash" xmlns:w16se="http://schemas.microsoft.com/office/word/2015/wordml/symex" xmlns:wpg="http://schemas.microsoft.com/office/word/2010/wordprocessingGroup" xmlns:wpi="http://schemas.microsoft.com/office/word/2010/wordprocessingInk" xmlns:wne="http://schemas.microsoft.com/office/word/2006/wordml" xmlns:wps="http://schemas.microsoft.com/office/word/2010/wordprocessingShape" mc:Ignorable="w14 w15 w16se w16cid w16 w16cex w16sdtdh wp14">
   <w:p>
     <w:pPr>
@@ -1644,16 +1608,6 @@
   <w:p>
     <w:pPr>
       <w:pStyle w:val="Heading1"/>
-    </w:pPr>
-  </w:p>
-</w:hdr>
-</file>
-
-<file path=word/header3.xml><?xml version="1.0" encoding="utf-8"?>
-<w:hdr xmlns:wpc="http://schemas.microsoft.com/office/word/2010/wordprocessingCanvas" xmlns:cx="http://schemas.microsoft.com/office/drawing/2014/chartex" xmlns:cx1="http://schemas.microsoft.com/office/drawing/2015/9/8/chartex" xmlns:cx2="http://schemas.microsoft.com/office/drawing/2015/10/21/chartex" xmlns:cx3="http://schemas.microsoft.com/office/drawing/2016/5/9/chartex" xmlns:cx4="http://schemas.microsoft.com/office/drawing/2016/5/10/chartex" xmlns:cx5="http://schemas.microsoft.com/office/drawing/2016/5/11/chartex" xmlns:cx6="http://schemas.microsoft.com/office/drawing/2016/5/12/chartex" xmlns:cx7="http://schemas.microsoft.com/office/drawing/2016/5/13/chartex" xmlns:cx8="http://schemas.microsoft.com/office/drawing/2016/5/14/chartex" xmlns:mc="http://schemas.openxmlformats.org/markup-compatibility/2006" xmlns:aink="http://schemas.microsoft.com/office/drawing/2016/ink" xmlns:am3d="http://schemas.microsoft.com/office/drawing/2017/model3d" xmlns:o="urn:schemas-microsoft-com:office:office" xmlns:r="http://schemas.openxmlformats.org/officeDocument/2006/relationships" xmlns:m="http://schemas.openxmlformats.org/officeDocument/2006/math" xmlns:v="urn:schemas-microsoft-com:vml" xmlns:wp14="http://schemas.microsoft.com/office/word/2010/wordprocessingDrawing" xmlns:wp="http://schemas.openxmlformats.org/drawingml/2006/wordprocessingDrawing" xmlns:w10="urn:schemas-microsoft-com:office:word" xmlns:w="http://schemas.openxmlformats.org/wordprocessingml/2006/main" xmlns:w14="http://schemas.microsoft.com/office/word/2010/wordml" xmlns:w15="http://schemas.microsoft.com/office/word/2012/wordml" xmlns:w16cex="http://schemas.microsoft.com/office/word/2018/wordml/cex" xmlns:w16cid="http://schemas.microsoft.com/office/word/2016/wordml/cid" xmlns:w16="http://schemas.microsoft.com/office/word/2018/wordml" xmlns:w16sdtdh="http://schemas.microsoft.com/office/word/2020/wordml/sdtdatahash" xmlns:w16se="http://schemas.microsoft.com/office/word/2015/wordml/symex" xmlns:wpg="http://schemas.microsoft.com/office/word/2010/wordprocessingGroup" xmlns:wpi="http://schemas.microsoft.com/office/word/2010/wordprocessingInk" xmlns:wne="http://schemas.microsoft.com/office/word/2006/wordml" xmlns:wps="http://schemas.microsoft.com/office/word/2010/wordprocessingShape" mc:Ignorable="w14 w15 w16se w16cid w16 w16cex w16sdtdh wp14">
-  <w:p>
-    <w:pPr>
-      <w:pStyle w:val="Header"/>
     </w:pPr>
   </w:p>
 </w:hdr>
@@ -6298,10 +6252,6 @@
 </file>
 
 <file path=customXml/item1.xml><?xml version="1.0" encoding="utf-8"?>
-<b:Sources xmlns:b="http://schemas.openxmlformats.org/officeDocument/2006/bibliography" xmlns="http://schemas.openxmlformats.org/officeDocument/2006/bibliography" SelectedStyle="\APA.XSL" StyleName="APA"/>
-</file>
-
-<file path=customXml/item2.xml><?xml version="1.0" encoding="utf-8"?>
 <p:properties xmlns:p="http://schemas.microsoft.com/office/2006/metadata/properties" xmlns:xsi="http://www.w3.org/2001/XMLSchema-instance" xmlns:pc="http://schemas.microsoft.com/office/infopath/2007/PartnerControls">
   <documentManagement>
     <IconOverlay xmlns="http://schemas.microsoft.com/sharepoint/v4" xsi:nil="true"/>
@@ -6309,7 +6259,7 @@
 </p:properties>
 </file>
 
-<file path=customXml/item3.xml><?xml version="1.0" encoding="utf-8"?>
+<file path=customXml/item2.xml><?xml version="1.0" encoding="utf-8"?>
 <ct:contentTypeSchema xmlns:ct="http://schemas.microsoft.com/office/2006/metadata/contentType" xmlns:ma="http://schemas.microsoft.com/office/2006/metadata/properties/metaAttributes" ct:_="" ma:_="" ma:contentTypeName="Standard Document" ma:contentTypeID="0x0101003D18CFE4CE879945945E15174BB87C550100E0935AA47D3CA042AA37E2661AA1E6B1" ma:contentTypeVersion="10" ma:contentTypeDescription="Create a new document." ma:contentTypeScope="" ma:versionID="48340bb0b0114e49210d87bdc20d5cba">
   <xsd:schema xmlns:xsd="http://www.w3.org/2001/XMLSchema" xmlns:xs="http://www.w3.org/2001/XMLSchema" xmlns:p="http://schemas.microsoft.com/office/2006/metadata/properties" xmlns:ns2="http://schemas.microsoft.com/sharepoint/v4" targetNamespace="http://schemas.microsoft.com/office/2006/metadata/properties" ma:root="true" ma:fieldsID="167afc7dba9a593ec69834788605451a" ns2:_="">
     <xsd:import namespace="http://schemas.microsoft.com/sharepoint/v4"/>
@@ -6435,7 +6385,7 @@
 </ct:contentTypeSchema>
 </file>
 
-<file path=customXml/item4.xml><?xml version="1.0" encoding="utf-8"?>
+<file path=customXml/item3.xml><?xml version="1.0" encoding="utf-8"?>
 <?mso-contentType ?>
 <FormTemplates xmlns="http://schemas.microsoft.com/sharepoint/v3/contenttype/forms">
   <Display>DocumentLibraryForm</Display>
@@ -6444,15 +6394,11 @@
 </FormTemplates>
 </file>
 
-<file path=customXml/itemProps1.xml><?xml version="1.0" encoding="utf-8"?>
-<ds:datastoreItem xmlns:ds="http://schemas.openxmlformats.org/officeDocument/2006/customXml" ds:itemID="{71DC1F61-2093-A941-B4E5-88B24D3FB899}">
-  <ds:schemaRefs>
-    <ds:schemaRef ds:uri="http://schemas.openxmlformats.org/officeDocument/2006/bibliography"/>
-  </ds:schemaRefs>
-</ds:datastoreItem>
+<file path=customXml/item4.xml><?xml version="1.0" encoding="utf-8"?>
+<b:Sources xmlns:b="http://schemas.openxmlformats.org/officeDocument/2006/bibliography" xmlns="http://schemas.openxmlformats.org/officeDocument/2006/bibliography" SelectedStyle="\APA.XSL" StyleName="APA"/>
 </file>
 
-<file path=customXml/itemProps2.xml><?xml version="1.0" encoding="utf-8"?>
+<file path=customXml/itemProps1.xml><?xml version="1.0" encoding="utf-8"?>
 <ds:datastoreItem xmlns:ds="http://schemas.openxmlformats.org/officeDocument/2006/customXml" ds:itemID="{CB788C6B-0514-4C34-BAFE-6432DB978D91}">
   <ds:schemaRefs>
     <ds:schemaRef ds:uri="http://schemas.microsoft.com/office/2006/metadata/properties"/>
@@ -6462,7 +6408,7 @@
 </ds:datastoreItem>
 </file>
 
-<file path=customXml/itemProps3.xml><?xml version="1.0" encoding="utf-8"?>
+<file path=customXml/itemProps2.xml><?xml version="1.0" encoding="utf-8"?>
 <ds:datastoreItem xmlns:ds="http://schemas.openxmlformats.org/officeDocument/2006/customXml" ds:itemID="{751D7AD9-D7E4-4735-BBA8-908989B5E41D}">
   <ds:schemaRefs>
     <ds:schemaRef ds:uri="http://schemas.microsoft.com/office/2006/metadata/contentType"/>
@@ -6480,10 +6426,18 @@
 </ds:datastoreItem>
 </file>
 
-<file path=customXml/itemProps4.xml><?xml version="1.0" encoding="utf-8"?>
+<file path=customXml/itemProps3.xml><?xml version="1.0" encoding="utf-8"?>
 <ds:datastoreItem xmlns:ds="http://schemas.openxmlformats.org/officeDocument/2006/customXml" ds:itemID="{71F5DBE9-46BC-4288-8541-5A1A47FD370E}">
   <ds:schemaRefs>
     <ds:schemaRef ds:uri="http://schemas.microsoft.com/sharepoint/v3/contenttype/forms"/>
   </ds:schemaRefs>
 </ds:datastoreItem>
+</file>
+
+<file path=customXml/itemProps4.xml><?xml version="1.0" encoding="utf-8"?>
+<ds:datastoreItem xmlns:ds="http://schemas.openxmlformats.org/officeDocument/2006/customXml" ds:itemID="{71DC1F61-2093-A941-B4E5-88B24D3FB899}">
+  <ds:schemaRefs>
+    <ds:schemaRef ds:uri="http://schemas.openxmlformats.org/officeDocument/2006/bibliography"/>
+  </ds:schemaRefs>
+</ds:datastoreItem>
 </file>
</xml_diff>